<commit_message>
added test document ES sample solvent unknown
</commit_message>
<xml_diff>
--- a/dataDB/release1.1/ALAE_TEST_ES_SAMPLE_SOLVENT_UNKNOWN.docx
+++ b/dataDB/release1.1/ALAE_TEST_ES_SAMPLE_SOLVENT_UNKNOWN.docx
@@ -11,6 +11,8 @@
           <w:sz w:val="18"/>
         </w:rPr>
       </w:pPr>
+      <w:bookmarkStart w:id="0" w:name="_GoBack"/>
+      <w:bookmarkEnd w:id="0"/>
     </w:p>
     <w:p>
       <w:pPr>
@@ -769,8 +771,6 @@
               </w:rPr>
               <w:t>8</w:t>
             </w:r>
-            <w:bookmarkStart w:id="0" w:name="_GoBack"/>
-            <w:bookmarkEnd w:id="0"/>
           </w:p>
         </w:tc>
       </w:tr>
@@ -2910,13 +2910,7 @@
               <w:rPr>
                 <w:color w:val="FFFFFF" w:themeColor="background1"/>
               </w:rPr>
-              <w:t xml:space="preserve"> distinto a</w:t>
-            </w:r>
-            <w:r>
-              <w:rPr>
-                <w:color w:val="FFFFFF" w:themeColor="background1"/>
-              </w:rPr>
-              <w:t xml:space="preserve"> </w:t>
+              <w:t xml:space="preserve"> distinto a </w:t>
             </w:r>
             <w:proofErr w:type="spellStart"/>
             <w:r>
@@ -3089,23 +3083,25 @@
                 <w:sz w:val="22"/>
                 <w:szCs w:val="22"/>
               </w:rPr>
-              <w:t xml:space="preserve">Se deben aceptar las muestras ES </w:t>
-            </w:r>
+              <w:t xml:space="preserve">Se deben aceptar las muestras ES solo de tipo </w:t>
+            </w:r>
+            <w:proofErr w:type="spellStart"/>
             <w:r>
               <w:rPr>
                 <w:rFonts w:asciiTheme="minorHAnsi" w:hAnsiTheme="minorHAnsi" w:cstheme="minorHAnsi"/>
                 <w:sz w:val="22"/>
                 <w:szCs w:val="22"/>
               </w:rPr>
-              <w:t xml:space="preserve">solo </w:t>
-            </w:r>
+              <w:t>Solvent</w:t>
+            </w:r>
+            <w:proofErr w:type="spellEnd"/>
             <w:r>
               <w:rPr>
                 <w:rFonts w:asciiTheme="minorHAnsi" w:hAnsiTheme="minorHAnsi" w:cstheme="minorHAnsi"/>
                 <w:sz w:val="22"/>
                 <w:szCs w:val="22"/>
               </w:rPr>
-              <w:t xml:space="preserve">de tipo </w:t>
+              <w:t xml:space="preserve"> y </w:t>
             </w:r>
             <w:proofErr w:type="spellStart"/>
             <w:r>
@@ -3114,7 +3110,7 @@
                 <w:sz w:val="22"/>
                 <w:szCs w:val="22"/>
               </w:rPr>
-              <w:t>Solvent</w:t>
+              <w:t>Unknown</w:t>
             </w:r>
             <w:proofErr w:type="spellEnd"/>
             <w:r>
@@ -3123,7 +3119,7 @@
                 <w:sz w:val="22"/>
                 <w:szCs w:val="22"/>
               </w:rPr>
-              <w:t xml:space="preserve"> y </w:t>
+              <w:t xml:space="preserve">, de cualquier otro tipo, hay que </w:t>
             </w:r>
             <w:proofErr w:type="spellStart"/>
             <w:r>
@@ -3132,7 +3128,7 @@
                 <w:sz w:val="22"/>
                 <w:szCs w:val="22"/>
               </w:rPr>
-              <w:t>Unknown</w:t>
+              <w:t>recharzarlas</w:t>
             </w:r>
             <w:proofErr w:type="spellEnd"/>
             <w:r>
@@ -3141,33 +3137,7 @@
                 <w:sz w:val="22"/>
                 <w:szCs w:val="22"/>
               </w:rPr>
-              <w:t xml:space="preserve">, de cualquier otro tipo, hay que </w:t>
-            </w:r>
-            <w:proofErr w:type="spellStart"/>
-            <w:r>
-              <w:rPr>
-                <w:rFonts w:asciiTheme="minorHAnsi" w:hAnsiTheme="minorHAnsi" w:cstheme="minorHAnsi"/>
-                <w:sz w:val="22"/>
-                <w:szCs w:val="22"/>
-              </w:rPr>
-              <w:t>recharzarlas</w:t>
-            </w:r>
-            <w:proofErr w:type="spellEnd"/>
-            <w:r>
-              <w:rPr>
-                <w:rFonts w:asciiTheme="minorHAnsi" w:hAnsiTheme="minorHAnsi" w:cstheme="minorHAnsi"/>
-                <w:sz w:val="22"/>
-                <w:szCs w:val="22"/>
-              </w:rPr>
-              <w:t>.</w:t>
-            </w:r>
-            <w:r>
-              <w:rPr>
-                <w:rFonts w:asciiTheme="minorHAnsi" w:hAnsiTheme="minorHAnsi" w:cstheme="minorHAnsi"/>
-                <w:sz w:val="22"/>
-                <w:szCs w:val="22"/>
-              </w:rPr>
-              <w:t xml:space="preserve"> </w:t>
+              <w:t xml:space="preserve">. </w:t>
             </w:r>
           </w:p>
           <w:p>
@@ -3335,23 +3305,7 @@
                 <w:sz w:val="18"/>
                 <w:szCs w:val="18"/>
               </w:rPr>
-              <w:t xml:space="preserve"> ES-1 de tipo </w:t>
-            </w:r>
-            <w:r>
-              <w:rPr>
-                <w:rFonts w:ascii="Verdana" w:hAnsi="Verdana"/>
-                <w:sz w:val="18"/>
-                <w:szCs w:val="18"/>
-              </w:rPr>
-              <w:t>Standard</w:t>
-            </w:r>
-            <w:r>
-              <w:rPr>
-                <w:rFonts w:ascii="Verdana" w:hAnsi="Verdana"/>
-                <w:sz w:val="18"/>
-                <w:szCs w:val="18"/>
-              </w:rPr>
-              <w:t>.</w:t>
+              <w:t xml:space="preserve"> ES-1 de tipo Standard.</w:t>
             </w:r>
           </w:p>
         </w:tc>
@@ -3771,25 +3725,7 @@
                 <w:sz w:val="18"/>
                 <w:szCs w:val="18"/>
               </w:rPr>
-              <w:t xml:space="preserve">El lote es </w:t>
-            </w:r>
-            <w:r>
-              <w:rPr>
-                <w:rFonts w:ascii="Verdana" w:eastAsiaTheme="majorEastAsia" w:hAnsi="Verdana" w:cstheme="majorBidi"/>
-                <w:bCs/>
-                <w:sz w:val="18"/>
-                <w:szCs w:val="18"/>
-              </w:rPr>
-              <w:t>rechazado</w:t>
-            </w:r>
-            <w:r>
-              <w:rPr>
-                <w:rFonts w:ascii="Verdana" w:eastAsiaTheme="majorEastAsia" w:hAnsi="Verdana" w:cstheme="majorBidi"/>
-                <w:bCs/>
-                <w:sz w:val="18"/>
-                <w:szCs w:val="18"/>
-              </w:rPr>
-              <w:t xml:space="preserve"> correctamente.</w:t>
+              <w:t>El lote es rechazado correctamente.</w:t>
             </w:r>
           </w:p>
           <w:p>
@@ -4402,19 +4338,7 @@
               <w:rPr>
                 <w:color w:val="FFFFFF" w:themeColor="background1"/>
               </w:rPr>
-              <w:t xml:space="preserve"> </w:t>
-            </w:r>
-            <w:r>
-              <w:rPr>
-                <w:color w:val="FFFFFF" w:themeColor="background1"/>
-              </w:rPr>
-              <w:t>Validaciones</w:t>
-            </w:r>
-            <w:r>
-              <w:rPr>
-                <w:color w:val="FFFFFF" w:themeColor="background1"/>
-              </w:rPr>
-              <w:t>)</w:t>
+              <w:t xml:space="preserve"> Validaciones)</w:t>
             </w:r>
           </w:p>
         </w:tc>
@@ -5738,19 +5662,7 @@
               <w:rPr>
                 <w:color w:val="FFFFFF" w:themeColor="background1"/>
               </w:rPr>
-              <w:t xml:space="preserve"> </w:t>
-            </w:r>
-            <w:r>
-              <w:rPr>
-                <w:color w:val="FFFFFF" w:themeColor="background1"/>
-              </w:rPr>
-              <w:t>Validaciones</w:t>
-            </w:r>
-            <w:r>
-              <w:rPr>
-                <w:color w:val="FFFFFF" w:themeColor="background1"/>
-              </w:rPr>
-              <w:t>)</w:t>
+              <w:t xml:space="preserve"> Validaciones)</w:t>
             </w:r>
           </w:p>
         </w:tc>
@@ -7129,7 +7041,7 @@
               <w:lang w:eastAsia="es-ES"/>
             </w:rPr>
             <w:drawing>
-              <wp:inline distT="0" distB="0" distL="0" distR="0" wp14:anchorId="067026A0" wp14:editId="17867024">
+              <wp:inline distT="0" distB="0" distL="0" distR="0" wp14:anchorId="257643B0" wp14:editId="450F702F">
                 <wp:extent cx="748976" cy="370248"/>
                 <wp:effectExtent l="0" t="0" r="0" b="0"/>
                 <wp:docPr id="2" name="Imagen 2"/>
@@ -7267,7 +7179,14 @@
               <w:rFonts w:ascii="Verdana" w:hAnsi="Verdana"/>
               <w:sz w:val="16"/>
             </w:rPr>
-            <w:t>Pruebas importar lotes</w:t>
+            <w:t xml:space="preserve">Pruebas </w:t>
+          </w:r>
+          <w:r>
+            <w:rPr>
+              <w:rFonts w:ascii="Verdana" w:hAnsi="Verdana"/>
+              <w:sz w:val="16"/>
+            </w:rPr>
+            <w:t>Aceptar muestras ES</w:t>
           </w:r>
         </w:p>
       </w:tc>
@@ -7313,7 +7232,7 @@
               <w:noProof/>
               <w:sz w:val="16"/>
             </w:rPr>
-            <w:t>2</w:t>
+            <w:t>3</w:t>
           </w:r>
           <w:r>
             <w:rPr>
@@ -10789,7 +10708,7 @@
 </file>
 
 <file path=customXml/itemProps1.xml><?xml version="1.0" encoding="utf-8"?>
-<ds:datastoreItem xmlns:ds="http://schemas.openxmlformats.org/officeDocument/2006/customXml" ds:itemID="{F0D9D01A-AC94-4446-9309-37AFC3C7285D}">
+<ds:datastoreItem xmlns:ds="http://schemas.openxmlformats.org/officeDocument/2006/customXml" ds:itemID="{61A713A1-B163-4B9A-80D5-ABE879D3D394}">
   <ds:schemaRefs>
     <ds:schemaRef ds:uri="http://schemas.openxmlformats.org/officeDocument/2006/bibliography"/>
   </ds:schemaRefs>

</xml_diff>